<commit_message>
Put files on GitHub QRG done
</commit_message>
<xml_diff>
--- a/Quick Reference Guide 3 - Put code up on GitHub.docx
+++ b/Quick Reference Guide 3 - Put code up on GitHub.docx
@@ -464,6 +464,62 @@
           <w:ilvl w:val="0"/>
           <w:numId w:val="3"/>
         </w:numPr>
+        <w:rPr>
+          <w:lang w:val="en-US"/>
+        </w:rPr>
+      </w:pPr>
+      <w:r>
+        <w:rPr>
+          <w:lang w:val="en-US"/>
+        </w:rPr>
+        <w:t>Stage (select) the files that you want to commit</w:t>
+      </w:r>
+    </w:p>
+    <w:p>
+      <w:pPr>
+        <w:pStyle w:val="ListParagraph"/>
+        <w:numPr>
+          <w:ilvl w:val="0"/>
+          <w:numId w:val="3"/>
+        </w:numPr>
+        <w:rPr>
+          <w:lang w:val="en-US"/>
+        </w:rPr>
+      </w:pPr>
+      <w:r>
+        <w:rPr>
+          <w:lang w:val="en-US"/>
+        </w:rPr>
+        <w:t>Create a commit message and press commit button</w:t>
+      </w:r>
+    </w:p>
+    <w:p>
+      <w:pPr>
+        <w:pStyle w:val="ListParagraph"/>
+        <w:numPr>
+          <w:ilvl w:val="0"/>
+          <w:numId w:val="3"/>
+        </w:numPr>
+        <w:rPr>
+          <w:lang w:val="en-US"/>
+        </w:rPr>
+      </w:pPr>
+      <w:r>
+        <w:rPr>
+          <w:lang w:val="en-US"/>
+        </w:rPr>
+        <w:t>Press sync button</w:t>
+      </w:r>
+    </w:p>
+    <w:p>
+      <w:pPr>
+        <w:rPr>
+          <w:lang w:val="en-US"/>
+        </w:rPr>
+      </w:pPr>
+    </w:p>
+    <w:p>
+      <w:pPr>
         <w:rPr>
           <w:lang w:val="en-US"/>
         </w:rPr>

</xml_diff>